<commit_message>
Added Octocat logo to resume
</commit_message>
<xml_diff>
--- a/resume/resume1-11-19.docx
+++ b/resume/resume1-11-19.docx
@@ -888,10 +888,51 @@
             </w:pPr>
             <w:r>
               <w:rPr>
-                <w:sz w:val="20"/>
-                <w:szCs w:val="20"/>
+                <w:noProof/>
+                <w:sz w:val="16"/>
+                <w:szCs w:val="16"/>
               </w:rPr>
-              <w:t xml:space="preserve">GitHub: </w:t>
+              <w:drawing>
+                <wp:inline distT="0" distB="0" distL="0" distR="0" wp14:anchorId="75535DD5" wp14:editId="7518F46D">
+                  <wp:extent cx="184150" cy="184150"/>
+                  <wp:effectExtent l="0" t="0" r="6350" b="6350"/>
+                  <wp:docPr id="4" name="Picture 4"/>
+                  <wp:cNvGraphicFramePr>
+                    <a:graphicFrameLocks xmlns:a="http://schemas.openxmlformats.org/drawingml/2006/main" noChangeAspect="1"/>
+                  </wp:cNvGraphicFramePr>
+                  <a:graphic xmlns:a="http://schemas.openxmlformats.org/drawingml/2006/main">
+                    <a:graphicData uri="http://schemas.openxmlformats.org/drawingml/2006/picture">
+                      <pic:pic xmlns:pic="http://schemas.openxmlformats.org/drawingml/2006/picture">
+                        <pic:nvPicPr>
+                          <pic:cNvPr id="4" name="GitHub-Mark-32px.png"/>
+                          <pic:cNvPicPr/>
+                        </pic:nvPicPr>
+                        <pic:blipFill>
+                          <a:blip r:embed="rId9">
+                            <a:extLst>
+                              <a:ext uri="{28A0092B-C50C-407E-A947-70E740481C1C}">
+                                <a14:useLocalDpi xmlns:a14="http://schemas.microsoft.com/office/drawing/2010/main" val="0"/>
+                              </a:ext>
+                            </a:extLst>
+                          </a:blip>
+                          <a:stretch>
+                            <a:fillRect/>
+                          </a:stretch>
+                        </pic:blipFill>
+                        <pic:spPr>
+                          <a:xfrm>
+                            <a:off x="0" y="0"/>
+                            <a:ext cx="184150" cy="184150"/>
+                          </a:xfrm>
+                          <a:prstGeom prst="rect">
+                            <a:avLst/>
+                          </a:prstGeom>
+                        </pic:spPr>
+                      </pic:pic>
+                    </a:graphicData>
+                  </a:graphic>
+                </wp:inline>
+              </w:drawing>
             </w:r>
             <w:r>
               <w:rPr>
@@ -1221,6 +1262,7 @@
             </w:r>
           </w:p>
         </w:tc>
+        <w:bookmarkStart w:id="0" w:name="_GoBack"/>
         <w:tc>
           <w:tcPr>
             <w:tcW w:w="2835" w:type="dxa"/>
@@ -2967,6 +3009,7 @@
               <w:t xml:space="preserve"> </w:t>
             </w:r>
           </w:p>
+          <w:bookmarkEnd w:id="0"/>
           <w:p>
             <w:pPr>
               <w:rPr>
@@ -3095,6 +3138,15 @@
           <w:szCs w:val="28"/>
         </w:rPr>
       </w:pPr>
+    </w:p>
+    <w:p>
+      <w:pPr>
+        <w:pStyle w:val="Heading1"/>
+        <w:spacing w:before="0" w:after="0"/>
+        <w:rPr>
+          <w:szCs w:val="28"/>
+        </w:rPr>
+      </w:pPr>
       <w:r>
         <w:rPr>
           <w:szCs w:val="28"/>
@@ -3358,8 +3410,6 @@
         </w:rPr>
         <w:t>Projects</w:t>
       </w:r>
-      <w:bookmarkStart w:id="0" w:name="_GoBack"/>
-      <w:bookmarkEnd w:id="0"/>
     </w:p>
     <w:p>
       <w:pPr>
@@ -4482,8 +4532,8 @@
       </w:r>
     </w:p>
     <w:sectPr>
-      <w:footerReference w:type="default" r:id="rId9"/>
-      <w:headerReference w:type="first" r:id="rId10"/>
+      <w:footerReference w:type="default" r:id="rId10"/>
+      <w:headerReference w:type="first" r:id="rId11"/>
       <w:pgSz w:w="12240" w:h="15840"/>
       <w:pgMar w:top="0" w:right="720" w:bottom="0" w:left="720" w:header="720" w:footer="720" w:gutter="0"/>
       <w:pgNumType w:start="1"/>
@@ -7388,7 +7438,7 @@
 </file>
 
 <file path=customXml/itemProps2.xml><?xml version="1.0" encoding="utf-8"?>
-<ds:datastoreItem xmlns:ds="http://schemas.openxmlformats.org/officeDocument/2006/customXml" ds:itemID="{BF416222-6E4A-41F7-8577-9DE075156DFF}">
+<ds:datastoreItem xmlns:ds="http://schemas.openxmlformats.org/officeDocument/2006/customXml" ds:itemID="{026DCA78-DD20-483E-8044-4DDAB09525A5}">
   <ds:schemaRefs>
     <ds:schemaRef ds:uri="http://schemas.openxmlformats.org/officeDocument/2006/bibliography"/>
   </ds:schemaRefs>

</xml_diff>

<commit_message>
Increase sentence flow in resume
</commit_message>
<xml_diff>
--- a/resume/resume1-11-19.docx
+++ b/resume/resume1-11-19.docx
@@ -3612,7 +3612,21 @@
         </w:rPr>
       </w:pPr>
       <w:r>
-        <w:t xml:space="preserve">Established basic Android development skills through making an agenda app that keeps track of my schedule and displays time till next event happens. </w:t>
+        <w:t>Established basic Android development skills through making an agenda app that keeps track of my schedule</w:t>
+      </w:r>
+      <w:r>
+        <w:t>,</w:t>
+      </w:r>
+      <w:r>
+        <w:t xml:space="preserve"> and displays time till next </w:t>
+      </w:r>
+      <w:r>
+        <w:t>event on my calender</w:t>
+      </w:r>
+      <w:bookmarkStart w:id="0" w:name="_GoBack"/>
+      <w:bookmarkEnd w:id="0"/>
+      <w:r>
+        <w:t xml:space="preserve">. </w:t>
       </w:r>
     </w:p>
     <w:p>
@@ -3843,7 +3857,19 @@
       </w:r>
       <w:r>
         <w:tab/>
-        <w:t>(Sep2015-Jun2017)</w:t>
+        <w:t>(Sep</w:t>
+      </w:r>
+      <w:r>
+        <w:t xml:space="preserve"> </w:t>
+      </w:r>
+      <w:r>
+        <w:t>2015-Jun</w:t>
+      </w:r>
+      <w:r>
+        <w:t xml:space="preserve"> </w:t>
+      </w:r>
+      <w:r>
+        <w:t>2017)</w:t>
       </w:r>
     </w:p>
     <w:p>
@@ -3868,12 +3894,7 @@
         <w:t>,</w:t>
       </w:r>
       <w:r>
-        <w:t xml:space="preserve"> and 12 C++ courses</w:t>
-      </w:r>
-      <w:bookmarkStart w:id="0" w:name="_GoBack"/>
-      <w:bookmarkEnd w:id="0"/>
-      <w:r>
-        <w:t xml:space="preserve"> in high school. Responsibilities include creating solution keys a</w:t>
+        <w:t xml:space="preserve"> and 12 C++ courses in high school. Responsibilities include creating solution keys a</w:t>
       </w:r>
       <w:r>
         <w:t>nd assisti</w:t>
@@ -7447,7 +7468,7 @@
 </file>
 
 <file path=customXml/itemProps2.xml><?xml version="1.0" encoding="utf-8"?>
-<ds:datastoreItem xmlns:ds="http://schemas.openxmlformats.org/officeDocument/2006/customXml" ds:itemID="{A1579A86-97DD-4907-A540-D3DE2797347B}">
+<ds:datastoreItem xmlns:ds="http://schemas.openxmlformats.org/officeDocument/2006/customXml" ds:itemID="{0B348CC5-FA39-4B61-B2F5-2FD0ADD8D24C}">
   <ds:schemaRefs>
     <ds:schemaRef ds:uri="http://schemas.openxmlformats.org/officeDocument/2006/bibliography"/>
   </ds:schemaRefs>

</xml_diff>